<commit_message>
Primera version de la propuesta. Se realizó el marco teórico
</commit_message>
<xml_diff>
--- a/Evidencia.docx
+++ b/Evidencia.docx
@@ -441,6 +441,142 @@
           <w:lang w:val="es-419"/>
         </w:rPr>
       </w:pPr>
+      <w:r>
+        <w:rPr>
+          <w:rFonts w:ascii="Times New Roman" w:hAnsi="Times New Roman" w:cs="Times New Roman"/>
+          <w:sz w:val="24"/>
+          <w:szCs w:val="24"/>
+          <w:lang w:val="es-419"/>
+        </w:rPr>
+        <w:tab/>
+      </w:r>
+      <w:r>
+        <w:rPr>
+          <w:rFonts w:ascii="Times New Roman" w:hAnsi="Times New Roman" w:cs="Times New Roman"/>
+          <w:sz w:val="24"/>
+          <w:szCs w:val="24"/>
+          <w:lang w:val="es-419"/>
+        </w:rPr>
+        <w:t>El Internet de las Cosas hoy en día lo podemos encontrar en muchos procesos cotidianos, los cuales nos pueden llegar a facilitar la vida. Desde lo que es el prender las luces en una recamara automáticamente cuando hay movimiento, hasta procesos más complejos en fábricas lo es el medir en tiempo real el tamaño de los aguacates para su clasificación.</w:t>
+      </w:r>
+    </w:p>
+    <w:p>
+      <w:pPr>
+        <w:spacing w:line="360" w:lineRule="auto"/>
+        <w:rPr>
+          <w:rFonts w:ascii="Times New Roman" w:hAnsi="Times New Roman" w:cs="Times New Roman"/>
+          <w:sz w:val="24"/>
+          <w:szCs w:val="24"/>
+          <w:lang w:val="es-419"/>
+        </w:rPr>
+      </w:pPr>
+      <w:r>
+        <w:rPr>
+          <w:rFonts w:ascii="Times New Roman" w:hAnsi="Times New Roman" w:cs="Times New Roman"/>
+          <w:sz w:val="24"/>
+          <w:szCs w:val="24"/>
+          <w:lang w:val="es-419"/>
+        </w:rPr>
+        <w:tab/>
+        <w:t xml:space="preserve">Como menciona González-Briones (2017) los beneficios que nos aporta tener todos los dispositivos conectados son muy variados; desde la agilización de tareas de la vida cotidiana, hasta el incremento de la productividad en grandes industrias. Así, este concepto puede ser aplicado en cuestiones de medio ambiente, para la adquisición de datos de estos entornos mencionados, y que puedan ser empleados en el desarrollo de ciudades inteligentes, </w:t>
+      </w:r>
+      <w:r>
+        <w:rPr>
+          <w:rFonts w:ascii="Times New Roman" w:hAnsi="Times New Roman" w:cs="Times New Roman"/>
+          <w:sz w:val="24"/>
+          <w:szCs w:val="24"/>
+          <w:lang w:val="es-419"/>
+        </w:rPr>
+        <w:t>en la mejora de cultivos, control de plagas entre otros. Estos beneficios son debidos a la obtención de la gran cantidad de datos que nos brindan los sensores, sin embargo, no serán posibles si es que no se realiza nada con los mismos, donde será importante contar con algún tipo de actuador para poder actuar respecto a los mismos.</w:t>
+      </w:r>
+    </w:p>
+    <w:p>
+      <w:pPr>
+        <w:spacing w:line="360" w:lineRule="auto"/>
+        <w:rPr>
+          <w:rFonts w:ascii="Times New Roman" w:hAnsi="Times New Roman" w:cs="Times New Roman"/>
+          <w:sz w:val="24"/>
+          <w:szCs w:val="24"/>
+          <w:lang w:val="es-419"/>
+        </w:rPr>
+      </w:pPr>
+      <w:r>
+        <w:rPr>
+          <w:rFonts w:ascii="Times New Roman" w:hAnsi="Times New Roman" w:cs="Times New Roman"/>
+          <w:sz w:val="24"/>
+          <w:szCs w:val="24"/>
+          <w:lang w:val="es-419"/>
+        </w:rPr>
+        <w:tab/>
+        <w:t xml:space="preserve">Así, el Internet de las Cosas nos puede brindar soluciones en muchos ámbitos, </w:t>
+      </w:r>
+      <w:r>
+        <w:rPr>
+          <w:rFonts w:ascii="Times New Roman" w:hAnsi="Times New Roman" w:cs="Times New Roman"/>
+          <w:sz w:val="24"/>
+          <w:szCs w:val="24"/>
+          <w:lang w:val="es-419"/>
+        </w:rPr>
+        <w:t>y es que este mismo nos brinda la posibilidad de recopilar una gran cantidad de datos</w:t>
+      </w:r>
+    </w:p>
+    <w:p>
+      <w:pPr>
+        <w:spacing w:line="360" w:lineRule="auto"/>
+        <w:rPr>
+          <w:rFonts w:ascii="Times New Roman" w:hAnsi="Times New Roman" w:cs="Times New Roman"/>
+          <w:sz w:val="24"/>
+          <w:szCs w:val="24"/>
+          <w:lang w:val="es-419"/>
+        </w:rPr>
+      </w:pPr>
+      <w:r>
+        <w:rPr>
+          <w:rFonts w:ascii="Times New Roman" w:hAnsi="Times New Roman" w:cs="Times New Roman"/>
+          <w:sz w:val="24"/>
+          <w:szCs w:val="24"/>
+          <w:lang w:val="es-419"/>
+        </w:rPr>
+        <w:t xml:space="preserve"> a través de este documento se</w:t>
+      </w:r>
+      <w:r>
+        <w:rPr>
+          <w:rFonts w:ascii="Times New Roman" w:hAnsi="Times New Roman" w:cs="Times New Roman"/>
+          <w:sz w:val="24"/>
+          <w:szCs w:val="24"/>
+          <w:lang w:val="es-419"/>
+        </w:rPr>
+        <w:t xml:space="preserve"> describirá una investigación breve acerca del Internet de las Cosas, algunas ideas respecto a las soluciones posibles y se</w:t>
+      </w:r>
+      <w:r>
+        <w:rPr>
+          <w:rFonts w:ascii="Times New Roman" w:hAnsi="Times New Roman" w:cs="Times New Roman"/>
+          <w:sz w:val="24"/>
+          <w:szCs w:val="24"/>
+          <w:lang w:val="es-419"/>
+        </w:rPr>
+        <w:t xml:space="preserve"> propondrá una solución respecto al área medioambiental, la cual utilice los dispositivos pertenecientes al Internet de las Cosas.</w:t>
+      </w:r>
+    </w:p>
+    <w:p>
+      <w:pPr>
+        <w:spacing w:line="360" w:lineRule="auto"/>
+        <w:rPr>
+          <w:rFonts w:ascii="Times New Roman" w:hAnsi="Times New Roman" w:cs="Times New Roman"/>
+          <w:sz w:val="24"/>
+          <w:szCs w:val="24"/>
+          <w:lang w:val="es-419"/>
+        </w:rPr>
+      </w:pPr>
+      <w:r>
+        <w:rPr>
+          <w:rFonts w:ascii="Times New Roman" w:hAnsi="Times New Roman" w:cs="Times New Roman"/>
+          <w:sz w:val="24"/>
+          <w:szCs w:val="24"/>
+          <w:lang w:val="es-419"/>
+        </w:rPr>
+        <w:tab/>
+      </w:r>
     </w:p>
     <w:p>
       <w:pPr>
@@ -486,24 +622,553 @@
     <w:p>
       <w:pPr>
         <w:spacing w:line="360" w:lineRule="auto"/>
-        <w:jc w:val="center"/>
-        <w:rPr>
-          <w:rFonts w:ascii="Times New Roman" w:hAnsi="Times New Roman" w:cs="Times New Roman"/>
-          <w:sz w:val="24"/>
-          <w:szCs w:val="24"/>
-          <w:lang w:val="es-419"/>
-        </w:rPr>
-      </w:pPr>
-    </w:p>
-    <w:p>
-      <w:pPr>
-        <w:rPr>
-          <w:rFonts w:ascii="Times New Roman" w:hAnsi="Times New Roman" w:cs="Times New Roman"/>
-          <w:sz w:val="24"/>
-          <w:szCs w:val="24"/>
-          <w:lang w:val="es-419"/>
-        </w:rPr>
-      </w:pPr>
+        <w:rPr>
+          <w:rFonts w:ascii="Times New Roman" w:hAnsi="Times New Roman" w:cs="Times New Roman"/>
+          <w:sz w:val="24"/>
+          <w:szCs w:val="24"/>
+          <w:lang w:val="es-419"/>
+        </w:rPr>
+      </w:pPr>
+      <w:r>
+        <w:rPr>
+          <w:rFonts w:ascii="Times New Roman" w:hAnsi="Times New Roman" w:cs="Times New Roman"/>
+          <w:sz w:val="24"/>
+          <w:szCs w:val="24"/>
+          <w:lang w:val="es-419"/>
+        </w:rPr>
+        <w:tab/>
+        <w:t>En primera instancia, encontramos importante definir el término que se estará utilizando como Internet de las Cosas, que para este caso es aquel proceso el cual permite conectar elementos físicos cotidianos al internet.</w:t>
+      </w:r>
+    </w:p>
+    <w:p>
+      <w:pPr>
+        <w:spacing w:line="360" w:lineRule="auto"/>
+        <w:rPr>
+          <w:rFonts w:ascii="Times New Roman" w:hAnsi="Times New Roman" w:cs="Times New Roman"/>
+          <w:sz w:val="24"/>
+          <w:szCs w:val="24"/>
+          <w:lang w:val="es-MX"/>
+        </w:rPr>
+      </w:pPr>
+      <w:r>
+        <w:rPr>
+          <w:rFonts w:ascii="Times New Roman" w:hAnsi="Times New Roman" w:cs="Times New Roman"/>
+          <w:sz w:val="24"/>
+          <w:szCs w:val="24"/>
+          <w:lang w:val="es-MX"/>
+        </w:rPr>
+        <w:tab/>
+        <w:t xml:space="preserve">Hablar del desarrollo del Internet de las Cosas, nos remonta al momento en el cual se origina el internet en sí. </w:t>
+      </w:r>
+      <w:r>
+        <w:rPr>
+          <w:rFonts w:ascii="Times New Roman" w:hAnsi="Times New Roman" w:cs="Times New Roman"/>
+          <w:sz w:val="24"/>
+          <w:szCs w:val="24"/>
+          <w:lang w:val="es-MX"/>
+        </w:rPr>
+        <w:t xml:space="preserve">Comenzó en 1982 conectando una máquina expendedora al ARPANET de la universidad de Carnegie Mellon. </w:t>
+      </w:r>
+      <w:proofErr w:type="spellStart"/>
+      <w:r>
+        <w:rPr>
+          <w:rFonts w:ascii="Times New Roman" w:hAnsi="Times New Roman" w:cs="Times New Roman"/>
+          <w:sz w:val="24"/>
+          <w:szCs w:val="24"/>
+        </w:rPr>
+        <w:t>En</w:t>
+      </w:r>
+      <w:proofErr w:type="spellEnd"/>
+      <w:r>
+        <w:rPr>
+          <w:rFonts w:ascii="Times New Roman" w:hAnsi="Times New Roman" w:cs="Times New Roman"/>
+          <w:sz w:val="24"/>
+          <w:szCs w:val="24"/>
+        </w:rPr>
+        <w:t xml:space="preserve"> 1989 se </w:t>
+      </w:r>
+      <w:proofErr w:type="spellStart"/>
+      <w:r>
+        <w:rPr>
+          <w:rFonts w:ascii="Times New Roman" w:hAnsi="Times New Roman" w:cs="Times New Roman"/>
+          <w:sz w:val="24"/>
+          <w:szCs w:val="24"/>
+        </w:rPr>
+        <w:t>inventa</w:t>
+      </w:r>
+      <w:proofErr w:type="spellEnd"/>
+      <w:r>
+        <w:rPr>
+          <w:rFonts w:ascii="Times New Roman" w:hAnsi="Times New Roman" w:cs="Times New Roman"/>
+          <w:sz w:val="24"/>
+          <w:szCs w:val="24"/>
+        </w:rPr>
+        <w:t xml:space="preserve"> </w:t>
+      </w:r>
+      <w:r>
+        <w:rPr>
+          <w:rFonts w:ascii="Times New Roman" w:hAnsi="Times New Roman" w:cs="Times New Roman"/>
+          <w:sz w:val="24"/>
+          <w:szCs w:val="24"/>
+        </w:rPr>
+        <w:t>W</w:t>
+      </w:r>
+      <w:r>
+        <w:rPr>
+          <w:rFonts w:ascii="Times New Roman" w:hAnsi="Times New Roman" w:cs="Times New Roman"/>
+          <w:sz w:val="24"/>
+          <w:szCs w:val="24"/>
+        </w:rPr>
+        <w:t xml:space="preserve">orld </w:t>
+      </w:r>
+      <w:r>
+        <w:rPr>
+          <w:rFonts w:ascii="Times New Roman" w:hAnsi="Times New Roman" w:cs="Times New Roman"/>
+          <w:sz w:val="24"/>
+          <w:szCs w:val="24"/>
+        </w:rPr>
+        <w:t>W</w:t>
+      </w:r>
+      <w:r>
+        <w:rPr>
+          <w:rFonts w:ascii="Times New Roman" w:hAnsi="Times New Roman" w:cs="Times New Roman"/>
+          <w:sz w:val="24"/>
+          <w:szCs w:val="24"/>
+        </w:rPr>
+        <w:t xml:space="preserve">ide </w:t>
+      </w:r>
+      <w:r>
+        <w:rPr>
+          <w:rFonts w:ascii="Times New Roman" w:hAnsi="Times New Roman" w:cs="Times New Roman"/>
+          <w:sz w:val="24"/>
+          <w:szCs w:val="24"/>
+        </w:rPr>
+        <w:t>W</w:t>
+      </w:r>
+      <w:r>
+        <w:rPr>
+          <w:rFonts w:ascii="Times New Roman" w:hAnsi="Times New Roman" w:cs="Times New Roman"/>
+          <w:sz w:val="24"/>
+          <w:szCs w:val="24"/>
+        </w:rPr>
+        <w:t>eb por Tim Berners</w:t>
+      </w:r>
+      <w:r>
+        <w:rPr>
+          <w:rFonts w:ascii="Times New Roman" w:hAnsi="Times New Roman" w:cs="Times New Roman"/>
+          <w:sz w:val="24"/>
+          <w:szCs w:val="24"/>
+        </w:rPr>
+        <w:t>-</w:t>
+      </w:r>
+      <w:r>
+        <w:rPr>
+          <w:rFonts w:ascii="Times New Roman" w:hAnsi="Times New Roman" w:cs="Times New Roman"/>
+          <w:sz w:val="24"/>
+          <w:szCs w:val="24"/>
+        </w:rPr>
+        <w:t xml:space="preserve">Lee. </w:t>
+      </w:r>
+      <w:r>
+        <w:rPr>
+          <w:rFonts w:ascii="Times New Roman" w:hAnsi="Times New Roman" w:cs="Times New Roman"/>
+          <w:sz w:val="24"/>
+          <w:szCs w:val="24"/>
+          <w:lang w:val="es-MX"/>
+        </w:rPr>
+        <w:t xml:space="preserve">En 1990 se conecta la primera tostadora a internet. En 1999 Kevin Ashton adopta el término de </w:t>
+      </w:r>
+      <w:proofErr w:type="spellStart"/>
+      <w:r>
+        <w:rPr>
+          <w:rFonts w:ascii="Times New Roman" w:hAnsi="Times New Roman" w:cs="Times New Roman"/>
+          <w:sz w:val="24"/>
+          <w:szCs w:val="24"/>
+          <w:lang w:val="es-MX"/>
+        </w:rPr>
+        <w:t>IoT</w:t>
+      </w:r>
+      <w:proofErr w:type="spellEnd"/>
+      <w:r>
+        <w:rPr>
+          <w:rFonts w:ascii="Times New Roman" w:hAnsi="Times New Roman" w:cs="Times New Roman"/>
+          <w:sz w:val="24"/>
+          <w:szCs w:val="24"/>
+          <w:lang w:val="es-MX"/>
+        </w:rPr>
+        <w:t xml:space="preserve"> de manera oficial. En 2005, la ONU publicó un reporte donde se discute el impacto de esta nueva tecnología. En 2008 se da la primera convención de </w:t>
+      </w:r>
+      <w:proofErr w:type="spellStart"/>
+      <w:r>
+        <w:rPr>
+          <w:rFonts w:ascii="Times New Roman" w:hAnsi="Times New Roman" w:cs="Times New Roman"/>
+          <w:sz w:val="24"/>
+          <w:szCs w:val="24"/>
+          <w:lang w:val="es-MX"/>
+        </w:rPr>
+        <w:t>IoT</w:t>
+      </w:r>
+      <w:proofErr w:type="spellEnd"/>
+      <w:r>
+        <w:rPr>
+          <w:rFonts w:ascii="Times New Roman" w:hAnsi="Times New Roman" w:cs="Times New Roman"/>
+          <w:sz w:val="24"/>
+          <w:szCs w:val="24"/>
+          <w:lang w:val="es-MX"/>
+        </w:rPr>
+        <w:t xml:space="preserve"> en </w:t>
+      </w:r>
+      <w:proofErr w:type="spellStart"/>
+      <w:r>
+        <w:rPr>
+          <w:rFonts w:ascii="Times New Roman" w:hAnsi="Times New Roman" w:cs="Times New Roman"/>
+          <w:sz w:val="24"/>
+          <w:szCs w:val="24"/>
+          <w:lang w:val="es-MX"/>
+        </w:rPr>
+        <w:t>Zurich</w:t>
+      </w:r>
+      <w:proofErr w:type="spellEnd"/>
+      <w:r>
+        <w:rPr>
+          <w:rFonts w:ascii="Times New Roman" w:hAnsi="Times New Roman" w:cs="Times New Roman"/>
+          <w:sz w:val="24"/>
+          <w:szCs w:val="24"/>
+          <w:lang w:val="es-MX"/>
+        </w:rPr>
+        <w:t>. En 2011, Cisco calcula que hay más dispositivos conectados a la red que personas en el mundo.</w:t>
+      </w:r>
+    </w:p>
+    <w:p>
+      <w:pPr>
+        <w:spacing w:line="360" w:lineRule="auto"/>
+        <w:rPr>
+          <w:rFonts w:ascii="Times New Roman" w:hAnsi="Times New Roman" w:cs="Times New Roman"/>
+          <w:sz w:val="24"/>
+          <w:szCs w:val="24"/>
+          <w:lang w:val="es-MX"/>
+        </w:rPr>
+      </w:pPr>
+      <w:r>
+        <w:rPr>
+          <w:rFonts w:ascii="Times New Roman" w:hAnsi="Times New Roman" w:cs="Times New Roman"/>
+          <w:sz w:val="24"/>
+          <w:szCs w:val="24"/>
+          <w:lang w:val="es-MX"/>
+        </w:rPr>
+        <w:tab/>
+      </w:r>
+      <w:r>
+        <w:rPr>
+          <w:rFonts w:ascii="Times New Roman" w:hAnsi="Times New Roman" w:cs="Times New Roman"/>
+          <w:sz w:val="24"/>
+          <w:szCs w:val="24"/>
+          <w:lang w:val="es-MX"/>
+        </w:rPr>
+        <w:t xml:space="preserve">hoy en día el hablar de </w:t>
+      </w:r>
+      <w:proofErr w:type="spellStart"/>
+      <w:r>
+        <w:rPr>
+          <w:rFonts w:ascii="Times New Roman" w:hAnsi="Times New Roman" w:cs="Times New Roman"/>
+          <w:sz w:val="24"/>
+          <w:szCs w:val="24"/>
+          <w:lang w:val="es-MX"/>
+        </w:rPr>
+        <w:t>IoT</w:t>
+      </w:r>
+      <w:proofErr w:type="spellEnd"/>
+      <w:r>
+        <w:rPr>
+          <w:rFonts w:ascii="Times New Roman" w:hAnsi="Times New Roman" w:cs="Times New Roman"/>
+          <w:sz w:val="24"/>
+          <w:szCs w:val="24"/>
+          <w:lang w:val="es-MX"/>
+        </w:rPr>
+        <w:t xml:space="preserve"> es más común ya que se nos encontramos en un mundo en el cual muchas de las cosas están conectadas entre sí almacenando nuestra información</w:t>
+      </w:r>
+      <w:r>
+        <w:rPr>
+          <w:rFonts w:ascii="Times New Roman" w:hAnsi="Times New Roman" w:cs="Times New Roman"/>
+          <w:sz w:val="24"/>
+          <w:szCs w:val="24"/>
+          <w:lang w:val="es-MX"/>
+        </w:rPr>
+        <w:t>.</w:t>
+      </w:r>
+    </w:p>
+    <w:p>
+      <w:pPr>
+        <w:spacing w:line="360" w:lineRule="auto"/>
+        <w:rPr>
+          <w:rFonts w:ascii="Times New Roman" w:hAnsi="Times New Roman" w:cs="Times New Roman"/>
+          <w:sz w:val="24"/>
+          <w:szCs w:val="24"/>
+          <w:lang w:val="es-419"/>
+        </w:rPr>
+      </w:pPr>
+      <w:r>
+        <w:rPr>
+          <w:rFonts w:ascii="Times New Roman" w:hAnsi="Times New Roman" w:cs="Times New Roman"/>
+          <w:sz w:val="24"/>
+          <w:szCs w:val="24"/>
+          <w:lang w:val="es-419"/>
+        </w:rPr>
+        <w:tab/>
+        <w:t xml:space="preserve">Todo esto, ha sido posible gracias al desarrollo de procesadores integrados cada vez más miniaturizados, donde explica </w:t>
+      </w:r>
+      <w:proofErr w:type="spellStart"/>
+      <w:r>
+        <w:rPr>
+          <w:rFonts w:ascii="Times New Roman" w:hAnsi="Times New Roman" w:cs="Times New Roman"/>
+          <w:sz w:val="24"/>
+          <w:szCs w:val="24"/>
+          <w:lang w:val="es-419"/>
+        </w:rPr>
+        <w:t>Holler</w:t>
+      </w:r>
+      <w:proofErr w:type="spellEnd"/>
+      <w:r>
+        <w:rPr>
+          <w:rFonts w:ascii="Times New Roman" w:hAnsi="Times New Roman" w:cs="Times New Roman"/>
+          <w:sz w:val="24"/>
+          <w:szCs w:val="24"/>
+          <w:lang w:val="es-419"/>
+        </w:rPr>
+        <w:t xml:space="preserve"> (2014) como es que ha sucedido este proceso y de que se componen los mismos:</w:t>
+      </w:r>
+    </w:p>
+    <w:p>
+      <w:pPr>
+        <w:spacing w:line="360" w:lineRule="auto"/>
+        <w:ind w:left="720"/>
+        <w:rPr>
+          <w:rFonts w:ascii="Times New Roman" w:hAnsi="Times New Roman" w:cs="Times New Roman"/>
+          <w:lang w:val="es-419"/>
+        </w:rPr>
+      </w:pPr>
+      <w:r>
+        <w:rPr>
+          <w:rFonts w:ascii="Times New Roman" w:hAnsi="Times New Roman" w:cs="Times New Roman"/>
+          <w:lang w:val="es-MX"/>
+        </w:rPr>
+        <w:t xml:space="preserve">El procesamiento integrado hoy en día se ha desarrollado de manera significativa, no solamente hacia mayores capacidades y velocidad de procesamiento, sino también permitiendo que las aplicaciones más pequeñas funcionen en ellos. El mercado ha crecido para estos dispositivos en cuestiones de reducir la escala, permitiendo microcontroladores de 8, 16 y 32 bits con un chip RAM y memoria </w:t>
+      </w:r>
+      <w:proofErr w:type="gramStart"/>
+      <w:r>
+        <w:rPr>
+          <w:rFonts w:ascii="Times New Roman" w:hAnsi="Times New Roman" w:cs="Times New Roman"/>
+          <w:lang w:val="es-MX"/>
+        </w:rPr>
+        <w:t>flash</w:t>
+      </w:r>
+      <w:proofErr w:type="gramEnd"/>
+      <w:r>
+        <w:rPr>
+          <w:rFonts w:ascii="Times New Roman" w:hAnsi="Times New Roman" w:cs="Times New Roman"/>
+          <w:lang w:val="es-MX"/>
+        </w:rPr>
+        <w:t xml:space="preserve">, capacidades de entrada y salida de dispositivos y soluciones integradas en pequeños </w:t>
+      </w:r>
+      <w:proofErr w:type="spellStart"/>
+      <w:r>
+        <w:rPr>
+          <w:rFonts w:ascii="Times New Roman" w:hAnsi="Times New Roman" w:cs="Times New Roman"/>
+          <w:i/>
+          <w:iCs/>
+          <w:lang w:val="es-MX"/>
+        </w:rPr>
+        <w:t>System</w:t>
+      </w:r>
+      <w:proofErr w:type="spellEnd"/>
+      <w:r>
+        <w:rPr>
+          <w:rFonts w:ascii="Times New Roman" w:hAnsi="Times New Roman" w:cs="Times New Roman"/>
+          <w:i/>
+          <w:iCs/>
+          <w:lang w:val="es-MX"/>
+        </w:rPr>
+        <w:t>-</w:t>
+      </w:r>
+      <w:proofErr w:type="spellStart"/>
+      <w:r>
+        <w:rPr>
+          <w:rFonts w:ascii="Times New Roman" w:hAnsi="Times New Roman" w:cs="Times New Roman"/>
+          <w:i/>
+          <w:iCs/>
+          <w:lang w:val="es-MX"/>
+        </w:rPr>
+        <w:t>On</w:t>
+      </w:r>
+      <w:proofErr w:type="spellEnd"/>
+      <w:r>
+        <w:rPr>
+          <w:rFonts w:ascii="Times New Roman" w:hAnsi="Times New Roman" w:cs="Times New Roman"/>
+          <w:i/>
+          <w:iCs/>
+          <w:lang w:val="es-MX"/>
+        </w:rPr>
+        <w:t>-a-Chip.</w:t>
+      </w:r>
+      <w:r>
+        <w:rPr>
+          <w:rFonts w:ascii="Times New Roman" w:hAnsi="Times New Roman" w:cs="Times New Roman"/>
+          <w:lang w:val="es-MX"/>
+        </w:rPr>
+        <w:t xml:space="preserve"> </w:t>
+      </w:r>
+      <w:r>
+        <w:rPr>
+          <w:rFonts w:ascii="Times New Roman" w:hAnsi="Times New Roman" w:cs="Times New Roman"/>
+        </w:rPr>
+        <w:t xml:space="preserve">(Holler, 2014, </w:t>
+      </w:r>
+      <w:proofErr w:type="spellStart"/>
+      <w:r>
+        <w:rPr>
+          <w:rFonts w:ascii="Times New Roman" w:hAnsi="Times New Roman" w:cs="Times New Roman"/>
+        </w:rPr>
+        <w:t>traducido</w:t>
+      </w:r>
+      <w:proofErr w:type="spellEnd"/>
+      <w:r>
+        <w:rPr>
+          <w:rFonts w:ascii="Times New Roman" w:hAnsi="Times New Roman" w:cs="Times New Roman"/>
+        </w:rPr>
+        <w:t xml:space="preserve"> del </w:t>
+      </w:r>
+      <w:proofErr w:type="spellStart"/>
+      <w:r>
+        <w:rPr>
+          <w:rFonts w:ascii="Times New Roman" w:hAnsi="Times New Roman" w:cs="Times New Roman"/>
+        </w:rPr>
+        <w:t>inglés</w:t>
+      </w:r>
+      <w:proofErr w:type="spellEnd"/>
+      <w:r>
+        <w:rPr>
+          <w:rFonts w:ascii="Times New Roman" w:hAnsi="Times New Roman" w:cs="Times New Roman"/>
+        </w:rPr>
+        <w:t>)</w:t>
+      </w:r>
+    </w:p>
+    <w:p>
+      <w:pPr>
+        <w:spacing w:line="360" w:lineRule="auto"/>
+        <w:rPr>
+          <w:rFonts w:ascii="Times New Roman" w:hAnsi="Times New Roman" w:cs="Times New Roman"/>
+          <w:sz w:val="24"/>
+          <w:szCs w:val="24"/>
+          <w:lang w:val="es-419"/>
+        </w:rPr>
+      </w:pPr>
+      <w:r>
+        <w:rPr>
+          <w:rFonts w:ascii="Times New Roman" w:hAnsi="Times New Roman" w:cs="Times New Roman"/>
+          <w:sz w:val="24"/>
+          <w:szCs w:val="24"/>
+          <w:lang w:val="es-419"/>
+        </w:rPr>
+        <w:tab/>
+      </w:r>
+      <w:r>
+        <w:rPr>
+          <w:rFonts w:ascii="Times New Roman" w:hAnsi="Times New Roman" w:cs="Times New Roman"/>
+          <w:sz w:val="24"/>
+          <w:szCs w:val="24"/>
+          <w:lang w:val="es-419"/>
+        </w:rPr>
+        <w:t xml:space="preserve">Habiendo contextualizado, respecto a lo que es el </w:t>
+      </w:r>
+      <w:proofErr w:type="spellStart"/>
+      <w:r>
+        <w:rPr>
+          <w:rFonts w:ascii="Times New Roman" w:hAnsi="Times New Roman" w:cs="Times New Roman"/>
+          <w:sz w:val="24"/>
+          <w:szCs w:val="24"/>
+          <w:lang w:val="es-419"/>
+        </w:rPr>
+        <w:t>IoT</w:t>
+      </w:r>
+      <w:proofErr w:type="spellEnd"/>
+      <w:r>
+        <w:rPr>
+          <w:rFonts w:ascii="Times New Roman" w:hAnsi="Times New Roman" w:cs="Times New Roman"/>
+          <w:sz w:val="24"/>
+          <w:szCs w:val="24"/>
+          <w:lang w:val="es-419"/>
+        </w:rPr>
+        <w:t xml:space="preserve"> para desarrollar soluciones medioambientales, encontramos que una de las áreas más interesantes en las que se puede implementar es en la creación de ciudades inteligentes y más sostenibles, esto, a través de la recopilación de datos</w:t>
+      </w:r>
+      <w:r>
+        <w:rPr>
+          <w:rFonts w:ascii="Times New Roman" w:hAnsi="Times New Roman" w:cs="Times New Roman"/>
+          <w:sz w:val="24"/>
+          <w:szCs w:val="24"/>
+          <w:lang w:val="es-419"/>
+        </w:rPr>
+        <w:t xml:space="preserve"> que permitan ver el flujo de actividades de esta, permitiendo generar un mejor tráfico el cual reduce las emisiones de carbono de los vehículos.</w:t>
+      </w:r>
+    </w:p>
+    <w:p>
+      <w:pPr>
+        <w:spacing w:line="360" w:lineRule="auto"/>
+        <w:rPr>
+          <w:rFonts w:ascii="Times New Roman" w:hAnsi="Times New Roman" w:cs="Times New Roman"/>
+          <w:sz w:val="24"/>
+          <w:szCs w:val="24"/>
+          <w:lang w:val="es-419"/>
+        </w:rPr>
+      </w:pPr>
+      <w:r>
+        <w:rPr>
+          <w:rFonts w:ascii="Times New Roman" w:hAnsi="Times New Roman" w:cs="Times New Roman"/>
+          <w:sz w:val="24"/>
+          <w:szCs w:val="24"/>
+          <w:lang w:val="es-419"/>
+        </w:rPr>
+        <w:tab/>
+        <w:t xml:space="preserve">Así, en una ciudad hay muchos tipos de sensores que pueden llegar permitirnos tener actuadores que reduzcan el impacto ambiental, como bien lo menciona Uribe (2021), como lo </w:t>
+      </w:r>
+      <w:r>
+        <w:rPr>
+          <w:rFonts w:ascii="Times New Roman" w:hAnsi="Times New Roman" w:cs="Times New Roman"/>
+          <w:sz w:val="24"/>
+          <w:szCs w:val="24"/>
+          <w:lang w:val="es-419"/>
+        </w:rPr>
+        <w:lastRenderedPageBreak/>
+        <w:t>son detectores de fuego en los bosques, monitor</w:t>
+      </w:r>
+      <w:r>
+        <w:rPr>
+          <w:rFonts w:ascii="Times New Roman" w:hAnsi="Times New Roman" w:cs="Times New Roman"/>
+          <w:sz w:val="24"/>
+          <w:szCs w:val="24"/>
+          <w:lang w:val="es-419"/>
+        </w:rPr>
+        <w:t>ización de agua potable, medidores de contaminación, etc.</w:t>
+      </w:r>
+    </w:p>
+    <w:p>
+      <w:pPr>
+        <w:spacing w:line="360" w:lineRule="auto"/>
+        <w:rPr>
+          <w:rFonts w:ascii="Times New Roman" w:hAnsi="Times New Roman" w:cs="Times New Roman"/>
+          <w:sz w:val="24"/>
+          <w:szCs w:val="24"/>
+          <w:lang w:val="es-419"/>
+        </w:rPr>
+      </w:pPr>
+      <w:r>
+        <w:rPr>
+          <w:rFonts w:ascii="Times New Roman" w:hAnsi="Times New Roman" w:cs="Times New Roman"/>
+          <w:sz w:val="24"/>
+          <w:szCs w:val="24"/>
+          <w:lang w:val="es-419"/>
+        </w:rPr>
+        <w:t>Este tipo de sensores nos pueden brindar información para determinar que acciones tomar respecto a distintas situaciones, donde hay ejemplos más claros de que hacer cuando se trata del detector de incendios en un bosque, así como unos que constan de mayor complejidad cuando se trata de analizar los datos recopilados respecto al movimiento en una ciudad.</w:t>
+      </w:r>
       <w:r>
         <w:rPr>
           <w:rFonts w:ascii="Times New Roman" w:hAnsi="Times New Roman" w:cs="Times New Roman"/>
@@ -611,106 +1276,23 @@
     <w:p>
       <w:pPr>
         <w:spacing w:line="360" w:lineRule="auto"/>
-        <w:rPr>
-          <w:rFonts w:ascii="Times New Roman" w:hAnsi="Times New Roman" w:cs="Times New Roman"/>
-          <w:sz w:val="24"/>
-          <w:szCs w:val="24"/>
-          <w:lang w:val="es-419"/>
-        </w:rPr>
-      </w:pPr>
-      <w:r>
-        <w:rPr>
-          <w:rFonts w:ascii="Times New Roman" w:hAnsi="Times New Roman" w:cs="Times New Roman"/>
-          <w:sz w:val="24"/>
-          <w:szCs w:val="24"/>
-          <w:lang w:val="es-419"/>
-        </w:rPr>
-        <w:t xml:space="preserve">Las referencias deben de estar en una hoja por separado después de la conclusión de tu reporte. </w:t>
-      </w:r>
-      <w:r>
-        <w:rPr>
-          <w:rFonts w:ascii="Times New Roman" w:hAnsi="Times New Roman" w:cs="Times New Roman"/>
-          <w:sz w:val="24"/>
-          <w:szCs w:val="24"/>
-          <w:lang w:val="es-419"/>
-        </w:rPr>
-        <w:t xml:space="preserve">Recuerda ponerlas en orden alfabético por autor. </w:t>
-      </w:r>
-      <w:r>
-        <w:rPr>
-          <w:rFonts w:ascii="Times New Roman" w:hAnsi="Times New Roman" w:cs="Times New Roman"/>
-          <w:sz w:val="24"/>
-          <w:szCs w:val="24"/>
-          <w:lang w:val="es-419"/>
-        </w:rPr>
-        <w:t xml:space="preserve">No </w:t>
-      </w:r>
-      <w:r>
-        <w:rPr>
-          <w:rFonts w:ascii="Times New Roman" w:hAnsi="Times New Roman" w:cs="Times New Roman"/>
-          <w:sz w:val="24"/>
-          <w:szCs w:val="24"/>
-          <w:lang w:val="es-419"/>
-        </w:rPr>
-        <w:t>uses</w:t>
-      </w:r>
-      <w:r>
-        <w:rPr>
-          <w:rFonts w:ascii="Times New Roman" w:hAnsi="Times New Roman" w:cs="Times New Roman"/>
-          <w:sz w:val="24"/>
-          <w:szCs w:val="24"/>
-          <w:lang w:val="es-419"/>
-        </w:rPr>
-        <w:t xml:space="preserve"> numeración ni viñetas. La forma correcta es usando sangrías, como en el ejemplo de abajo:</w:t>
-      </w:r>
-    </w:p>
-    <w:p>
-      <w:pPr>
-        <w:spacing w:line="360" w:lineRule="auto"/>
-        <w:ind w:left="720" w:hanging="720"/>
-        <w:rPr>
-          <w:rFonts w:ascii="Times New Roman" w:hAnsi="Times New Roman" w:cs="Times New Roman"/>
-          <w:sz w:val="24"/>
-          <w:szCs w:val="24"/>
-        </w:rPr>
-      </w:pPr>
-      <w:r>
-        <w:rPr>
-          <w:rFonts w:ascii="Times New Roman" w:hAnsi="Times New Roman" w:cs="Times New Roman"/>
-          <w:sz w:val="24"/>
-          <w:szCs w:val="24"/>
-        </w:rPr>
-        <w:t xml:space="preserve">Cummings, J. N., Butler, B., &amp; Kraut, R. (2002). The quality of online social relationships. Communications of the ACM, 45(7), 103-108. </w:t>
-      </w:r>
-    </w:p>
-    <w:p>
-      <w:pPr>
-        <w:spacing w:line="360" w:lineRule="auto"/>
-        <w:ind w:left="720" w:hanging="630"/>
-        <w:rPr>
-          <w:rFonts w:ascii="Times New Roman" w:hAnsi="Times New Roman" w:cs="Times New Roman"/>
-          <w:sz w:val="36"/>
-          <w:szCs w:val="36"/>
-          <w:lang w:val="es-419"/>
-        </w:rPr>
-      </w:pPr>
-      <w:r>
-        <w:rPr>
-          <w:rFonts w:ascii="Times New Roman" w:hAnsi="Times New Roman" w:cs="Times New Roman"/>
-          <w:sz w:val="24"/>
-          <w:szCs w:val="24"/>
-        </w:rPr>
-        <w:t xml:space="preserve">Hu, Y., Wood, J. F., Smith, V., &amp; Westbrook, N. (2004). Friendships through IM: Examining the relationship between instant messaging and intimacy. </w:t>
-      </w:r>
+        <w:ind w:firstLine="720"/>
+        <w:rPr>
+          <w:rFonts w:ascii="Times New Roman" w:hAnsi="Times New Roman" w:cs="Times New Roman"/>
+          <w:sz w:val="24"/>
+          <w:szCs w:val="24"/>
+          <w:lang w:val="es-MX"/>
+        </w:rPr>
+      </w:pPr>
       <w:proofErr w:type="spellStart"/>
       <w:r>
         <w:rPr>
           <w:rFonts w:ascii="Times New Roman" w:hAnsi="Times New Roman" w:cs="Times New Roman"/>
           <w:sz w:val="24"/>
           <w:szCs w:val="24"/>
-          <w:lang w:val="es-419"/>
-        </w:rPr>
-        <w:t>Journal</w:t>
+          <w:lang w:val="es-MX"/>
+        </w:rPr>
+        <w:t>Infanzon</w:t>
       </w:r>
       <w:proofErr w:type="spellEnd"/>
       <w:r>
@@ -718,7 +1300,120 @@
           <w:rFonts w:ascii="Times New Roman" w:hAnsi="Times New Roman" w:cs="Times New Roman"/>
           <w:sz w:val="24"/>
           <w:szCs w:val="24"/>
-          <w:lang w:val="es-419"/>
+          <w:lang w:val="es-MX"/>
+        </w:rPr>
+        <w:t xml:space="preserve">, A. (2015, </w:t>
+      </w:r>
+      <w:proofErr w:type="spellStart"/>
+      <w:r>
+        <w:rPr>
+          <w:rFonts w:ascii="Times New Roman" w:hAnsi="Times New Roman" w:cs="Times New Roman"/>
+          <w:sz w:val="24"/>
+          <w:szCs w:val="24"/>
+          <w:lang w:val="es-MX"/>
+        </w:rPr>
+        <w:t>November</w:t>
+      </w:r>
+      <w:proofErr w:type="spellEnd"/>
+      <w:r>
+        <w:rPr>
+          <w:rFonts w:ascii="Times New Roman" w:hAnsi="Times New Roman" w:cs="Times New Roman"/>
+          <w:sz w:val="24"/>
+          <w:szCs w:val="24"/>
+          <w:lang w:val="es-MX"/>
+        </w:rPr>
+        <w:t xml:space="preserve"> 19). </w:t>
+      </w:r>
+      <w:r>
+        <w:rPr>
+          <w:rFonts w:ascii="Times New Roman" w:hAnsi="Times New Roman" w:cs="Times New Roman"/>
+          <w:i/>
+          <w:iCs/>
+          <w:sz w:val="24"/>
+          <w:szCs w:val="24"/>
+          <w:lang w:val="es-MX"/>
+        </w:rPr>
+        <w:t xml:space="preserve">7 aplicaciones prácticas de </w:t>
+      </w:r>
+      <w:proofErr w:type="spellStart"/>
+      <w:r>
+        <w:rPr>
+          <w:rFonts w:ascii="Times New Roman" w:hAnsi="Times New Roman" w:cs="Times New Roman"/>
+          <w:i/>
+          <w:iCs/>
+          <w:sz w:val="24"/>
+          <w:szCs w:val="24"/>
+          <w:lang w:val="es-MX"/>
+        </w:rPr>
+        <w:t>IoT</w:t>
+      </w:r>
+      <w:proofErr w:type="spellEnd"/>
+      <w:r>
+        <w:rPr>
+          <w:rFonts w:ascii="Times New Roman" w:hAnsi="Times New Roman" w:cs="Times New Roman"/>
+          <w:i/>
+          <w:iCs/>
+          <w:sz w:val="24"/>
+          <w:szCs w:val="24"/>
+          <w:lang w:val="es-MX"/>
+        </w:rPr>
+        <w:t xml:space="preserve"> Que ya son Una realidad</w:t>
+      </w:r>
+      <w:r>
+        <w:rPr>
+          <w:rFonts w:ascii="Times New Roman" w:hAnsi="Times New Roman" w:cs="Times New Roman"/>
+          <w:sz w:val="24"/>
+          <w:szCs w:val="24"/>
+          <w:lang w:val="es-MX"/>
+        </w:rPr>
+        <w:t>. Forbes México.</w:t>
+      </w:r>
+      <w:hyperlink r:id="rId8" w:history="1">
+        <w:r>
+          <w:rPr>
+            <w:rStyle w:val="Hyperlink"/>
+            <w:rFonts w:ascii="Times New Roman" w:hAnsi="Times New Roman" w:cs="Times New Roman"/>
+            <w:sz w:val="24"/>
+            <w:szCs w:val="24"/>
+            <w:lang w:val="es-MX"/>
+          </w:rPr>
+          <w:t xml:space="preserve"> https://www.forbes.com.mx/7-aplicaciones-practicas-de-iot-que-ya-son-una-realidad/</w:t>
+        </w:r>
+      </w:hyperlink>
+    </w:p>
+    <w:p>
+      <w:pPr>
+        <w:spacing w:line="360" w:lineRule="auto"/>
+        <w:ind w:firstLine="720"/>
+        <w:rPr>
+          <w:rFonts w:ascii="Times New Roman" w:hAnsi="Times New Roman" w:cs="Times New Roman"/>
+          <w:sz w:val="24"/>
+          <w:szCs w:val="24"/>
+        </w:rPr>
+      </w:pPr>
+      <w:r>
+        <w:rPr>
+          <w:rFonts w:ascii="Times New Roman" w:hAnsi="Times New Roman" w:cs="Times New Roman"/>
+          <w:sz w:val="24"/>
+          <w:szCs w:val="24"/>
+        </w:rPr>
+        <w:t xml:space="preserve">Jan Holler, </w:t>
+      </w:r>
+      <w:proofErr w:type="spellStart"/>
+      <w:r>
+        <w:rPr>
+          <w:rFonts w:ascii="Times New Roman" w:hAnsi="Times New Roman" w:cs="Times New Roman"/>
+          <w:sz w:val="24"/>
+          <w:szCs w:val="24"/>
+        </w:rPr>
+        <w:t>Vlasios</w:t>
+      </w:r>
+      <w:proofErr w:type="spellEnd"/>
+      <w:r>
+        <w:rPr>
+          <w:rFonts w:ascii="Times New Roman" w:hAnsi="Times New Roman" w:cs="Times New Roman"/>
+          <w:sz w:val="24"/>
+          <w:szCs w:val="24"/>
         </w:rPr>
         <w:t xml:space="preserve"> </w:t>
       </w:r>
@@ -728,9 +1423,8 @@
           <w:rFonts w:ascii="Times New Roman" w:hAnsi="Times New Roman" w:cs="Times New Roman"/>
           <w:sz w:val="24"/>
           <w:szCs w:val="24"/>
-          <w:lang w:val="es-419"/>
-        </w:rPr>
-        <w:t>of</w:t>
+        </w:rPr>
+        <w:t>Tsiatsis</w:t>
       </w:r>
       <w:proofErr w:type="spellEnd"/>
       <w:r>
@@ -738,19 +1432,369 @@
           <w:rFonts w:ascii="Times New Roman" w:hAnsi="Times New Roman" w:cs="Times New Roman"/>
           <w:sz w:val="24"/>
           <w:szCs w:val="24"/>
-          <w:lang w:val="es-419"/>
+        </w:rPr>
+        <w:t xml:space="preserve">, Catherine Mulligan, Stamatis </w:t>
+      </w:r>
+      <w:proofErr w:type="spellStart"/>
+      <w:r>
+        <w:rPr>
+          <w:rFonts w:ascii="Times New Roman" w:hAnsi="Times New Roman" w:cs="Times New Roman"/>
+          <w:sz w:val="24"/>
+          <w:szCs w:val="24"/>
+        </w:rPr>
+        <w:t>Karnouskos</w:t>
+      </w:r>
+      <w:proofErr w:type="spellEnd"/>
+      <w:r>
+        <w:rPr>
+          <w:rFonts w:ascii="Times New Roman" w:hAnsi="Times New Roman" w:cs="Times New Roman"/>
+          <w:sz w:val="24"/>
+          <w:szCs w:val="24"/>
+        </w:rPr>
+        <w:t xml:space="preserve">, Stefan </w:t>
+      </w:r>
+      <w:proofErr w:type="spellStart"/>
+      <w:r>
+        <w:rPr>
+          <w:rFonts w:ascii="Times New Roman" w:hAnsi="Times New Roman" w:cs="Times New Roman"/>
+          <w:sz w:val="24"/>
+          <w:szCs w:val="24"/>
+        </w:rPr>
+        <w:t>Avesand</w:t>
+      </w:r>
+      <w:proofErr w:type="spellEnd"/>
+      <w:r>
+        <w:rPr>
+          <w:rFonts w:ascii="Times New Roman" w:hAnsi="Times New Roman" w:cs="Times New Roman"/>
+          <w:sz w:val="24"/>
+          <w:szCs w:val="24"/>
+        </w:rPr>
+        <w:t xml:space="preserve">, &amp; David Boyle. (2014). </w:t>
+      </w:r>
+      <w:r>
+        <w:rPr>
+          <w:rFonts w:ascii="Times New Roman" w:hAnsi="Times New Roman" w:cs="Times New Roman"/>
+          <w:i/>
+          <w:iCs/>
+          <w:sz w:val="24"/>
+          <w:szCs w:val="24"/>
+        </w:rPr>
+        <w:t>Internet of Things.</w:t>
+      </w:r>
+      <w:r>
+        <w:rPr>
+          <w:rFonts w:ascii="Times New Roman" w:hAnsi="Times New Roman" w:cs="Times New Roman"/>
+          <w:sz w:val="24"/>
+          <w:szCs w:val="24"/>
+        </w:rPr>
+        <w:t xml:space="preserve"> Academic Press.</w:t>
+      </w:r>
+    </w:p>
+    <w:p>
+      <w:pPr>
+        <w:spacing w:line="360" w:lineRule="auto"/>
+        <w:ind w:firstLine="720"/>
+        <w:rPr>
+          <w:rFonts w:ascii="Times New Roman" w:hAnsi="Times New Roman" w:cs="Times New Roman"/>
+          <w:sz w:val="24"/>
+          <w:szCs w:val="24"/>
+        </w:rPr>
+      </w:pPr>
+      <w:proofErr w:type="spellStart"/>
+      <w:r>
+        <w:rPr>
+          <w:rFonts w:ascii="Times New Roman" w:hAnsi="Times New Roman" w:cs="Times New Roman"/>
+          <w:sz w:val="24"/>
+          <w:szCs w:val="24"/>
+        </w:rPr>
+        <w:t>Shein</w:t>
+      </w:r>
+      <w:proofErr w:type="spellEnd"/>
+      <w:r>
+        <w:rPr>
+          <w:rFonts w:ascii="Times New Roman" w:hAnsi="Times New Roman" w:cs="Times New Roman"/>
+          <w:sz w:val="24"/>
+          <w:szCs w:val="24"/>
+        </w:rPr>
+        <w:t xml:space="preserve">, E. (2021). A Battery-Free Internet of Things: The Internet of Things can thrive without hardwired or consumable power sources. </w:t>
+      </w:r>
+      <w:r>
+        <w:rPr>
+          <w:rFonts w:ascii="Times New Roman" w:hAnsi="Times New Roman" w:cs="Times New Roman"/>
+          <w:i/>
+          <w:iCs/>
+          <w:sz w:val="24"/>
+          <w:szCs w:val="24"/>
+        </w:rPr>
+        <w:t>Communications of the ACM</w:t>
+      </w:r>
+      <w:r>
+        <w:rPr>
+          <w:rFonts w:ascii="Times New Roman" w:hAnsi="Times New Roman" w:cs="Times New Roman"/>
+          <w:sz w:val="24"/>
+          <w:szCs w:val="24"/>
+        </w:rPr>
+        <w:t>, 64(7), 16–18. https://0-doi-org.biblioteca-ils.tec.mx/10.1145/3464937</w:t>
+      </w:r>
+    </w:p>
+    <w:p>
+      <w:pPr>
+        <w:spacing w:line="360" w:lineRule="auto"/>
+        <w:ind w:firstLine="720"/>
+        <w:rPr>
+          <w:rFonts w:ascii="Times New Roman" w:hAnsi="Times New Roman" w:cs="Times New Roman"/>
+          <w:sz w:val="24"/>
+          <w:szCs w:val="24"/>
+        </w:rPr>
+      </w:pPr>
+      <w:proofErr w:type="spellStart"/>
+      <w:r>
+        <w:rPr>
+          <w:rFonts w:ascii="Times New Roman" w:hAnsi="Times New Roman" w:cs="Times New Roman"/>
+          <w:sz w:val="24"/>
+          <w:szCs w:val="24"/>
+        </w:rPr>
+        <w:t>TeachAhead</w:t>
+      </w:r>
+      <w:proofErr w:type="spellEnd"/>
+      <w:r>
+        <w:rPr>
+          <w:rFonts w:ascii="Times New Roman" w:hAnsi="Times New Roman" w:cs="Times New Roman"/>
+          <w:sz w:val="24"/>
+          <w:szCs w:val="24"/>
+        </w:rPr>
+        <w:t xml:space="preserve">. (2021, </w:t>
+      </w:r>
+      <w:r>
+        <w:rPr>
+          <w:rFonts w:ascii="Times New Roman" w:hAnsi="Times New Roman" w:cs="Times New Roman"/>
+          <w:sz w:val="24"/>
+          <w:szCs w:val="24"/>
+        </w:rPr>
+        <w:t xml:space="preserve">15 de </w:t>
+      </w:r>
+      <w:proofErr w:type="spellStart"/>
+      <w:r>
+        <w:rPr>
+          <w:rFonts w:ascii="Times New Roman" w:hAnsi="Times New Roman" w:cs="Times New Roman"/>
+          <w:sz w:val="24"/>
+          <w:szCs w:val="24"/>
+        </w:rPr>
+        <w:t>Febrero</w:t>
+      </w:r>
+      <w:proofErr w:type="spellEnd"/>
+      <w:r>
+        <w:rPr>
+          <w:rFonts w:ascii="Times New Roman" w:hAnsi="Times New Roman" w:cs="Times New Roman"/>
+          <w:sz w:val="24"/>
+          <w:szCs w:val="24"/>
+        </w:rPr>
+        <w:t xml:space="preserve">). </w:t>
+      </w:r>
+      <w:r>
+        <w:rPr>
+          <w:rFonts w:ascii="Times New Roman" w:hAnsi="Times New Roman" w:cs="Times New Roman"/>
+          <w:i/>
+          <w:iCs/>
+          <w:sz w:val="24"/>
+          <w:szCs w:val="24"/>
+        </w:rPr>
+        <w:t xml:space="preserve">Evolution of Internet of things (IoT): Past, </w:t>
+      </w:r>
+      <w:proofErr w:type="gramStart"/>
+      <w:r>
+        <w:rPr>
+          <w:rFonts w:ascii="Times New Roman" w:hAnsi="Times New Roman" w:cs="Times New Roman"/>
+          <w:i/>
+          <w:iCs/>
+          <w:sz w:val="24"/>
+          <w:szCs w:val="24"/>
+        </w:rPr>
+        <w:t>present</w:t>
+      </w:r>
+      <w:proofErr w:type="gramEnd"/>
+      <w:r>
+        <w:rPr>
+          <w:rFonts w:ascii="Times New Roman" w:hAnsi="Times New Roman" w:cs="Times New Roman"/>
+          <w:i/>
+          <w:iCs/>
+          <w:sz w:val="24"/>
+          <w:szCs w:val="24"/>
+        </w:rPr>
+        <w:t xml:space="preserve"> and future</w:t>
+      </w:r>
+      <w:r>
+        <w:rPr>
+          <w:rFonts w:ascii="Times New Roman" w:hAnsi="Times New Roman" w:cs="Times New Roman"/>
+          <w:sz w:val="24"/>
+          <w:szCs w:val="24"/>
+        </w:rPr>
+        <w:t>.</w:t>
+      </w:r>
+      <w:hyperlink r:id="rId9" w:history="1">
+        <w:r>
+          <w:rPr>
+            <w:rStyle w:val="Hyperlink"/>
+            <w:rFonts w:ascii="Times New Roman" w:hAnsi="Times New Roman" w:cs="Times New Roman"/>
+            <w:sz w:val="24"/>
+            <w:szCs w:val="24"/>
+          </w:rPr>
+          <w:t xml:space="preserve"> https://www.techaheadcorp.com/knowledge-center/evolution-of-iot/</w:t>
+        </w:r>
+      </w:hyperlink>
+    </w:p>
+    <w:p>
+      <w:pPr>
+        <w:spacing w:line="360" w:lineRule="auto"/>
+        <w:ind w:firstLine="720"/>
+        <w:rPr>
+          <w:rFonts w:ascii="Times New Roman" w:hAnsi="Times New Roman" w:cs="Times New Roman"/>
+          <w:sz w:val="24"/>
+          <w:szCs w:val="24"/>
+          <w:lang w:val="es-MX"/>
+        </w:rPr>
+      </w:pPr>
+      <w:r>
+        <w:rPr>
+          <w:rFonts w:ascii="Times New Roman" w:hAnsi="Times New Roman" w:cs="Times New Roman"/>
+          <w:sz w:val="24"/>
+          <w:szCs w:val="24"/>
+          <w:lang w:val="es-MX"/>
+        </w:rPr>
+        <w:t xml:space="preserve">Uribe, I. (2021) </w:t>
+      </w:r>
+      <w:r>
+        <w:rPr>
+          <w:rFonts w:ascii="Times New Roman" w:hAnsi="Times New Roman" w:cs="Times New Roman"/>
+          <w:i/>
+          <w:iCs/>
+          <w:sz w:val="24"/>
+          <w:szCs w:val="24"/>
+          <w:lang w:val="es-MX"/>
+        </w:rPr>
+        <w:t xml:space="preserve">La tecnología </w:t>
+      </w:r>
+      <w:proofErr w:type="spellStart"/>
+      <w:r>
+        <w:rPr>
+          <w:rFonts w:ascii="Times New Roman" w:hAnsi="Times New Roman" w:cs="Times New Roman"/>
+          <w:i/>
+          <w:iCs/>
+          <w:sz w:val="24"/>
+          <w:szCs w:val="24"/>
+          <w:lang w:val="es-MX"/>
+        </w:rPr>
+        <w:t>IoT</w:t>
+      </w:r>
+      <w:proofErr w:type="spellEnd"/>
+      <w:r>
+        <w:rPr>
+          <w:rFonts w:ascii="Times New Roman" w:hAnsi="Times New Roman" w:cs="Times New Roman"/>
+          <w:i/>
+          <w:iCs/>
+          <w:sz w:val="24"/>
+          <w:szCs w:val="24"/>
+          <w:lang w:val="es-MX"/>
+        </w:rPr>
+        <w:t xml:space="preserve"> para conseguir objetivos medioambientales</w:t>
+      </w:r>
+      <w:r>
+        <w:rPr>
+          <w:rFonts w:ascii="Times New Roman" w:hAnsi="Times New Roman" w:cs="Times New Roman"/>
+          <w:i/>
+          <w:iCs/>
+          <w:sz w:val="24"/>
+          <w:szCs w:val="24"/>
+          <w:lang w:val="es-MX"/>
+        </w:rPr>
+        <w:t>.</w:t>
+      </w:r>
+      <w:r>
+        <w:rPr>
+          <w:rFonts w:ascii="Times New Roman" w:hAnsi="Times New Roman" w:cs="Times New Roman"/>
+          <w:sz w:val="24"/>
+          <w:szCs w:val="24"/>
+          <w:lang w:val="es-MX"/>
         </w:rPr>
         <w:t xml:space="preserve"> </w:t>
       </w:r>
+      <w:r>
+        <w:rPr>
+          <w:rFonts w:ascii="Times New Roman" w:hAnsi="Times New Roman" w:cs="Times New Roman"/>
+          <w:sz w:val="24"/>
+          <w:szCs w:val="24"/>
+          <w:lang w:val="es-MX"/>
+        </w:rPr>
+        <w:t>https://secmotic.com/la-tecnologia-iot-para-conseguir-objetivos-medioambientales/</w:t>
+      </w:r>
+    </w:p>
+    <w:p>
+      <w:pPr>
+        <w:spacing w:line="360" w:lineRule="auto"/>
+        <w:ind w:firstLine="720"/>
+        <w:rPr>
+          <w:rFonts w:ascii="Times New Roman" w:hAnsi="Times New Roman" w:cs="Times New Roman"/>
+          <w:sz w:val="24"/>
+          <w:szCs w:val="24"/>
+        </w:rPr>
+      </w:pPr>
+      <w:r>
+        <w:rPr>
+          <w:rFonts w:ascii="Times New Roman" w:hAnsi="Times New Roman" w:cs="Times New Roman"/>
+          <w:sz w:val="24"/>
+          <w:szCs w:val="24"/>
+        </w:rPr>
+        <w:t xml:space="preserve">Oracle. (n.d.). </w:t>
+      </w:r>
+      <w:r>
+        <w:rPr>
+          <w:rFonts w:ascii="Times New Roman" w:hAnsi="Times New Roman" w:cs="Times New Roman"/>
+          <w:i/>
+          <w:iCs/>
+          <w:sz w:val="24"/>
+          <w:szCs w:val="24"/>
+        </w:rPr>
+        <w:t>¿Que es Internet of things (IoT)?</w:t>
+      </w:r>
+      <w:r>
+        <w:rPr>
+          <w:rFonts w:ascii="Times New Roman" w:hAnsi="Times New Roman" w:cs="Times New Roman"/>
+          <w:sz w:val="24"/>
+          <w:szCs w:val="24"/>
+        </w:rPr>
+        <w:t xml:space="preserve"> Oracle | Integrated Cloud Applications and Platform Services.</w:t>
+      </w:r>
+      <w:hyperlink r:id="rId10" w:history="1">
+        <w:r>
+          <w:rPr>
+            <w:rStyle w:val="Hyperlink"/>
+            <w:rFonts w:ascii="Times New Roman" w:hAnsi="Times New Roman" w:cs="Times New Roman"/>
+            <w:sz w:val="24"/>
+            <w:szCs w:val="24"/>
+          </w:rPr>
+          <w:t xml:space="preserve"> https://www.oracle.com/mx/internet-of-things/what-is-iot/</w:t>
+        </w:r>
+      </w:hyperlink>
+    </w:p>
+    <w:p>
+      <w:pPr>
+        <w:spacing w:line="360" w:lineRule="auto"/>
+        <w:ind w:firstLine="720"/>
+        <w:rPr>
+          <w:rFonts w:ascii="Times New Roman" w:hAnsi="Times New Roman" w:cs="Times New Roman"/>
+          <w:sz w:val="24"/>
+          <w:szCs w:val="24"/>
+          <w:lang w:val="es-MX"/>
+        </w:rPr>
+      </w:pPr>
       <w:proofErr w:type="spellStart"/>
       <w:r>
         <w:rPr>
           <w:rFonts w:ascii="Times New Roman" w:hAnsi="Times New Roman" w:cs="Times New Roman"/>
           <w:sz w:val="24"/>
           <w:szCs w:val="24"/>
-          <w:lang w:val="es-419"/>
-        </w:rPr>
-        <w:t>Computer-Mediated</w:t>
+        </w:rPr>
+        <w:t>Vermesan</w:t>
       </w:r>
       <w:proofErr w:type="spellEnd"/>
       <w:r>
@@ -758,9 +1802,8 @@
           <w:rFonts w:ascii="Times New Roman" w:hAnsi="Times New Roman" w:cs="Times New Roman"/>
           <w:sz w:val="24"/>
           <w:szCs w:val="24"/>
-          <w:lang w:val="es-419"/>
-        </w:rPr>
-        <w:t xml:space="preserve"> </w:t>
+        </w:rPr>
+        <w:t xml:space="preserve">, O., &amp; </w:t>
       </w:r>
       <w:proofErr w:type="spellStart"/>
       <w:r>
@@ -768,9 +1811,8 @@
           <w:rFonts w:ascii="Times New Roman" w:hAnsi="Times New Roman" w:cs="Times New Roman"/>
           <w:sz w:val="24"/>
           <w:szCs w:val="24"/>
-          <w:lang w:val="es-419"/>
-        </w:rPr>
-        <w:t>Communication</w:t>
+        </w:rPr>
+        <w:t>Friess</w:t>
       </w:r>
       <w:proofErr w:type="spellEnd"/>
       <w:r>
@@ -778,20 +1820,105 @@
           <w:rFonts w:ascii="Times New Roman" w:hAnsi="Times New Roman" w:cs="Times New Roman"/>
           <w:sz w:val="24"/>
           <w:szCs w:val="24"/>
-          <w:lang w:val="es-419"/>
-        </w:rPr>
-        <w:t>, 10, 38-48.</w:t>
-      </w:r>
+        </w:rPr>
+        <w:t xml:space="preserve">, P. (Eds.). (2013). </w:t>
+      </w:r>
+      <w:r>
+        <w:rPr>
+          <w:rFonts w:ascii="Times New Roman" w:hAnsi="Times New Roman" w:cs="Times New Roman"/>
+          <w:i/>
+          <w:iCs/>
+          <w:sz w:val="24"/>
+          <w:szCs w:val="24"/>
+        </w:rPr>
+        <w:t xml:space="preserve">Internet of </w:t>
+      </w:r>
+      <w:proofErr w:type="gramStart"/>
+      <w:r>
+        <w:rPr>
+          <w:rFonts w:ascii="Times New Roman" w:hAnsi="Times New Roman" w:cs="Times New Roman"/>
+          <w:i/>
+          <w:iCs/>
+          <w:sz w:val="24"/>
+          <w:szCs w:val="24"/>
+        </w:rPr>
+        <w:t>things :</w:t>
+      </w:r>
+      <w:proofErr w:type="gramEnd"/>
+      <w:r>
+        <w:rPr>
+          <w:rFonts w:ascii="Times New Roman" w:hAnsi="Times New Roman" w:cs="Times New Roman"/>
+          <w:i/>
+          <w:iCs/>
+          <w:sz w:val="24"/>
+          <w:szCs w:val="24"/>
+        </w:rPr>
+        <w:t xml:space="preserve"> Converging technologies for smart environments and integrated ecosystems</w:t>
+      </w:r>
+      <w:r>
+        <w:rPr>
+          <w:rFonts w:ascii="Times New Roman" w:hAnsi="Times New Roman" w:cs="Times New Roman"/>
+          <w:sz w:val="24"/>
+          <w:szCs w:val="24"/>
+        </w:rPr>
+        <w:t xml:space="preserve">. </w:t>
+      </w:r>
+      <w:r>
+        <w:rPr>
+          <w:rFonts w:ascii="Times New Roman" w:hAnsi="Times New Roman" w:cs="Times New Roman"/>
+          <w:sz w:val="24"/>
+          <w:szCs w:val="24"/>
+          <w:lang w:val="es-MX"/>
+        </w:rPr>
+        <w:t xml:space="preserve">ProQuest </w:t>
+      </w:r>
+      <w:proofErr w:type="spellStart"/>
+      <w:r>
+        <w:rPr>
+          <w:rFonts w:ascii="Times New Roman" w:hAnsi="Times New Roman" w:cs="Times New Roman"/>
+          <w:sz w:val="24"/>
+          <w:szCs w:val="24"/>
+          <w:lang w:val="es-MX"/>
+        </w:rPr>
+        <w:t>Ebook</w:t>
+      </w:r>
+      <w:proofErr w:type="spellEnd"/>
+      <w:r>
+        <w:rPr>
+          <w:rFonts w:ascii="Times New Roman" w:hAnsi="Times New Roman" w:cs="Times New Roman"/>
+          <w:sz w:val="24"/>
+          <w:szCs w:val="24"/>
+          <w:lang w:val="es-MX"/>
+        </w:rPr>
+        <w:t xml:space="preserve"> Central </w:t>
+      </w:r>
+      <w:hyperlink r:id="rId11" w:history="1">
+        <w:r>
+          <w:rPr>
+            <w:rStyle w:val="Hyperlink"/>
+            <w:rFonts w:ascii="Times New Roman" w:hAnsi="Times New Roman" w:cs="Times New Roman"/>
+            <w:sz w:val="24"/>
+            <w:szCs w:val="24"/>
+            <w:lang w:val="es-MX"/>
+          </w:rPr>
+          <w:t>https://ebookcentral.proquest.com</w:t>
+        </w:r>
+      </w:hyperlink>
     </w:p>
     <w:p>
       <w:pPr>
         <w:spacing w:line="360" w:lineRule="auto"/>
         <w:ind w:firstLine="720"/>
+        <w:rPr>
+          <w:rFonts w:ascii="Times New Roman" w:hAnsi="Times New Roman" w:cs="Times New Roman"/>
+          <w:sz w:val="24"/>
+          <w:szCs w:val="24"/>
+        </w:rPr>
       </w:pPr>
     </w:p>
     <w:sectPr>
-      <w:headerReference w:type="default" r:id="rId8"/>
-      <w:headerReference w:type="first" r:id="rId9"/>
+      <w:headerReference w:type="default" r:id="rId12"/>
+      <w:headerReference w:type="first" r:id="rId13"/>
       <w:pgSz w:w="12240" w:h="15840"/>
       <w:pgMar w:top="1440" w:right="1440" w:bottom="1440" w:left="1440" w:header="720" w:footer="720" w:gutter="0"/>
       <w:cols w:space="720"/>
@@ -1699,6 +2826,29 @@
       </w:tblBorders>
     </w:tblPr>
   </w:style>
+  <w:style w:type="character" w:styleId="Hyperlink">
+    <w:name w:val="Hyperlink"/>
+    <w:basedOn w:val="DefaultParagraphFont"/>
+    <w:uiPriority w:val="99"/>
+    <w:unhideWhenUsed/>
+    <w:rsid w:val="00BE3DEE"/>
+    <w:rPr>
+      <w:color w:val="0563C1" w:themeColor="hyperlink"/>
+      <w:u w:val="single"/>
+    </w:rPr>
+  </w:style>
+  <w:style w:type="character" w:styleId="UnresolvedMention">
+    <w:name w:val="Unresolved Mention"/>
+    <w:basedOn w:val="DefaultParagraphFont"/>
+    <w:uiPriority w:val="99"/>
+    <w:semiHidden/>
+    <w:unhideWhenUsed/>
+    <w:rsid w:val="00BE3DEE"/>
+    <w:rPr>
+      <w:color w:val="605E5C"/>
+      <w:shd w:val="clear" w:color="auto" w:fill="E1DFDD"/>
+    </w:rPr>
+  </w:style>
 </w:styles>
 </file>
 

</xml_diff>

<commit_message>
Version FInal del documento de investigacion y propuesta
</commit_message>
<xml_diff>
--- a/Evidencia.docx
+++ b/Evidencia.docx
@@ -703,71 +703,7 @@
           <w:sz w:val="24"/>
           <w:szCs w:val="24"/>
         </w:rPr>
-        <w:t xml:space="preserve"> </w:t>
-      </w:r>
-      <w:r>
-        <w:rPr>
-          <w:rFonts w:ascii="Times New Roman" w:hAnsi="Times New Roman" w:cs="Times New Roman"/>
-          <w:sz w:val="24"/>
-          <w:szCs w:val="24"/>
-        </w:rPr>
-        <w:t>W</w:t>
-      </w:r>
-      <w:r>
-        <w:rPr>
-          <w:rFonts w:ascii="Times New Roman" w:hAnsi="Times New Roman" w:cs="Times New Roman"/>
-          <w:sz w:val="24"/>
-          <w:szCs w:val="24"/>
-        </w:rPr>
-        <w:t xml:space="preserve">orld </w:t>
-      </w:r>
-      <w:r>
-        <w:rPr>
-          <w:rFonts w:ascii="Times New Roman" w:hAnsi="Times New Roman" w:cs="Times New Roman"/>
-          <w:sz w:val="24"/>
-          <w:szCs w:val="24"/>
-        </w:rPr>
-        <w:t>W</w:t>
-      </w:r>
-      <w:r>
-        <w:rPr>
-          <w:rFonts w:ascii="Times New Roman" w:hAnsi="Times New Roman" w:cs="Times New Roman"/>
-          <w:sz w:val="24"/>
-          <w:szCs w:val="24"/>
-        </w:rPr>
-        <w:t xml:space="preserve">ide </w:t>
-      </w:r>
-      <w:r>
-        <w:rPr>
-          <w:rFonts w:ascii="Times New Roman" w:hAnsi="Times New Roman" w:cs="Times New Roman"/>
-          <w:sz w:val="24"/>
-          <w:szCs w:val="24"/>
-        </w:rPr>
-        <w:t>W</w:t>
-      </w:r>
-      <w:r>
-        <w:rPr>
-          <w:rFonts w:ascii="Times New Roman" w:hAnsi="Times New Roman" w:cs="Times New Roman"/>
-          <w:sz w:val="24"/>
-          <w:szCs w:val="24"/>
-        </w:rPr>
-        <w:t>eb por Tim Berners</w:t>
-      </w:r>
-      <w:r>
-        <w:rPr>
-          <w:rFonts w:ascii="Times New Roman" w:hAnsi="Times New Roman" w:cs="Times New Roman"/>
-          <w:sz w:val="24"/>
-          <w:szCs w:val="24"/>
-        </w:rPr>
-        <w:t>-</w:t>
-      </w:r>
-      <w:r>
-        <w:rPr>
-          <w:rFonts w:ascii="Times New Roman" w:hAnsi="Times New Roman" w:cs="Times New Roman"/>
-          <w:sz w:val="24"/>
-          <w:szCs w:val="24"/>
-        </w:rPr>
-        <w:t xml:space="preserve">Lee. </w:t>
+        <w:t xml:space="preserve"> World Wide Web por Tim Berners-Lee. </w:t>
       </w:r>
       <w:r>
         <w:rPr>
@@ -1020,36 +956,25 @@
       <w:r>
         <w:rPr>
           <w:rFonts w:ascii="Times New Roman" w:hAnsi="Times New Roman" w:cs="Times New Roman"/>
-        </w:rPr>
-        <w:t xml:space="preserve">(Holler, 2014, </w:t>
+          <w:lang w:val="es-MX"/>
+        </w:rPr>
+        <w:t>(</w:t>
       </w:r>
       <w:proofErr w:type="spellStart"/>
       <w:r>
         <w:rPr>
           <w:rFonts w:ascii="Times New Roman" w:hAnsi="Times New Roman" w:cs="Times New Roman"/>
-        </w:rPr>
-        <w:t>traducido</w:t>
+          <w:lang w:val="es-MX"/>
+        </w:rPr>
+        <w:t>Holler</w:t>
       </w:r>
       <w:proofErr w:type="spellEnd"/>
       <w:r>
         <w:rPr>
           <w:rFonts w:ascii="Times New Roman" w:hAnsi="Times New Roman" w:cs="Times New Roman"/>
-        </w:rPr>
-        <w:t xml:space="preserve"> del </w:t>
-      </w:r>
-      <w:proofErr w:type="spellStart"/>
-      <w:r>
-        <w:rPr>
-          <w:rFonts w:ascii="Times New Roman" w:hAnsi="Times New Roman" w:cs="Times New Roman"/>
-        </w:rPr>
-        <w:t>inglés</w:t>
-      </w:r>
-      <w:proofErr w:type="spellEnd"/>
-      <w:r>
-        <w:rPr>
-          <w:rFonts w:ascii="Times New Roman" w:hAnsi="Times New Roman" w:cs="Times New Roman"/>
-        </w:rPr>
-        <w:t>)</w:t>
+          <w:lang w:val="es-MX"/>
+        </w:rPr>
+        <w:t>, 2014, traducido del inglés)</w:t>
       </w:r>
     </w:p>
     <w:p>
@@ -1198,31 +1123,157 @@
           <w:lang w:val="es-419"/>
         </w:rPr>
         <w:lastRenderedPageBreak/>
-        <w:t>Conclusión</w:t>
-      </w:r>
-    </w:p>
-    <w:p>
-      <w:pPr>
-        <w:spacing w:line="360" w:lineRule="auto"/>
-        <w:rPr>
-          <w:rFonts w:ascii="Times New Roman" w:hAnsi="Times New Roman" w:cs="Times New Roman"/>
-          <w:sz w:val="24"/>
-          <w:szCs w:val="24"/>
-          <w:lang w:val="es-419"/>
-        </w:rPr>
-      </w:pPr>
-    </w:p>
-    <w:p>
-      <w:pPr>
-        <w:spacing w:line="360" w:lineRule="auto"/>
-        <w:jc w:val="center"/>
-        <w:rPr>
-          <w:rFonts w:ascii="Times New Roman" w:hAnsi="Times New Roman" w:cs="Times New Roman"/>
-          <w:sz w:val="24"/>
-          <w:szCs w:val="24"/>
-          <w:lang w:val="es-419"/>
-        </w:rPr>
-      </w:pPr>
+        <w:t>Propuesta</w:t>
+      </w:r>
+    </w:p>
+    <w:p>
+      <w:pPr>
+        <w:spacing w:line="360" w:lineRule="auto"/>
+        <w:rPr>
+          <w:rFonts w:ascii="Times New Roman" w:hAnsi="Times New Roman" w:cs="Times New Roman"/>
+          <w:sz w:val="24"/>
+          <w:szCs w:val="24"/>
+          <w:lang w:val="es-419"/>
+        </w:rPr>
+      </w:pPr>
+      <w:r>
+        <w:rPr>
+          <w:rFonts w:ascii="Times New Roman" w:hAnsi="Times New Roman" w:cs="Times New Roman"/>
+          <w:sz w:val="24"/>
+          <w:szCs w:val="24"/>
+          <w:lang w:val="es-419"/>
+        </w:rPr>
+        <w:tab/>
+        <w:t>Dicho todo lo anterior, consideramos un problema ambiental que se encontrará presente en nuestra comunidad, donde identificamos el problema de acumulación de basura a lo largo de la ciudad, lo cual disminuye la calidad de vida de los habitantes. Particularmente en Monterrey, 274 toneladas de basura, de acuerdo con el INEGI (2017), son tiradas en la calle, terrenos baldíos y otros lugares, contribuyendo así a la contaminación de la ciudad y sus alrededores.</w:t>
+      </w:r>
+    </w:p>
+    <w:p>
+      <w:pPr>
+        <w:spacing w:line="360" w:lineRule="auto"/>
+        <w:rPr>
+          <w:rFonts w:ascii="Times New Roman" w:hAnsi="Times New Roman" w:cs="Times New Roman"/>
+          <w:sz w:val="24"/>
+          <w:szCs w:val="24"/>
+          <w:lang w:val="es-419"/>
+        </w:rPr>
+      </w:pPr>
+      <w:r>
+        <w:rPr>
+          <w:rFonts w:ascii="Times New Roman" w:hAnsi="Times New Roman" w:cs="Times New Roman"/>
+          <w:sz w:val="24"/>
+          <w:szCs w:val="24"/>
+          <w:lang w:val="es-419"/>
+        </w:rPr>
+        <w:tab/>
+        <w:t>Entre los problemas que influyen al problema presentado, es entre otros factores, la distribución de camiones recolectores de basura y en ocasiones la ausencia de estos. Así, los ciudadanos al acumular basura en sus casas, deciden dejarlos en las calles donde su basura es propensa a ataques de animales o condiciones climáticas que provocan más derroche de basura en las calles.</w:t>
+      </w:r>
+    </w:p>
+    <w:p>
+      <w:pPr>
+        <w:spacing w:line="360" w:lineRule="auto"/>
+        <w:rPr>
+          <w:rFonts w:ascii="Times New Roman" w:hAnsi="Times New Roman" w:cs="Times New Roman"/>
+          <w:sz w:val="24"/>
+          <w:szCs w:val="24"/>
+          <w:lang w:val="es-419"/>
+        </w:rPr>
+      </w:pPr>
+      <w:r>
+        <w:rPr>
+          <w:rFonts w:ascii="Times New Roman" w:hAnsi="Times New Roman" w:cs="Times New Roman"/>
+          <w:sz w:val="24"/>
+          <w:szCs w:val="24"/>
+          <w:lang w:val="es-419"/>
+        </w:rPr>
+        <w:tab/>
+        <w:t xml:space="preserve">Así, considerando el Internet de las Cosas, se plantea la idea de Contenedores de Basura Inteligentes, los cuales </w:t>
+      </w:r>
+      <w:r>
+        <w:rPr>
+          <w:rFonts w:ascii="Times New Roman" w:hAnsi="Times New Roman" w:cs="Times New Roman"/>
+          <w:sz w:val="24"/>
+          <w:szCs w:val="24"/>
+          <w:lang w:val="es-419"/>
+        </w:rPr>
+        <w:t>pretenden y tienen como objetivo el poder tener un lugar más limpio ayudando e implementando algunos de los objetivos de la ODS</w:t>
+      </w:r>
+      <w:r>
+        <w:rPr>
+          <w:rFonts w:ascii="Times New Roman" w:hAnsi="Times New Roman" w:cs="Times New Roman"/>
+          <w:sz w:val="24"/>
+          <w:szCs w:val="24"/>
+          <w:lang w:val="es-419"/>
+        </w:rPr>
+        <w:t xml:space="preserve">. </w:t>
+      </w:r>
+    </w:p>
+    <w:p>
+      <w:pPr>
+        <w:spacing w:line="360" w:lineRule="auto"/>
+        <w:rPr>
+          <w:rFonts w:ascii="Times New Roman" w:hAnsi="Times New Roman" w:cs="Times New Roman"/>
+          <w:sz w:val="24"/>
+          <w:szCs w:val="24"/>
+          <w:lang w:val="es-419"/>
+        </w:rPr>
+      </w:pPr>
+      <w:r>
+        <w:rPr>
+          <w:rFonts w:ascii="Times New Roman" w:hAnsi="Times New Roman" w:cs="Times New Roman"/>
+          <w:sz w:val="24"/>
+          <w:szCs w:val="24"/>
+          <w:lang w:val="es-419"/>
+        </w:rPr>
+        <w:tab/>
+        <w:t>A</w:t>
+      </w:r>
+      <w:r>
+        <w:rPr>
+          <w:rFonts w:ascii="Times New Roman" w:hAnsi="Times New Roman" w:cs="Times New Roman"/>
+          <w:sz w:val="24"/>
+          <w:szCs w:val="24"/>
+          <w:lang w:val="es-419"/>
+        </w:rPr>
+        <w:t xml:space="preserve">sí bien los contenedores tendrán sensores, los cuales serán capaces de detectar qué tan lleno está cada contenedor de forma que te pueda decir que tal Contenedor solo tiene un 10% de basura pero cuando esté aproximadamente a un 90% de su capacidad máxima, que de inmediato se mande la notificación a los encargados de recoger la basura que tal contenedor está próximo a llenarse, los contenedores estarán en lugares estratégicos en la ciudad de Monterrey y estarán enlazados para que arroje al sistema todos los Contenedores que necesitan ser recogidos, pero de igual forma al estar enlazados pretendemos que el mismo sistema le </w:t>
+      </w:r>
+      <w:r>
+        <w:rPr>
+          <w:rFonts w:ascii="Times New Roman" w:hAnsi="Times New Roman" w:cs="Times New Roman"/>
+          <w:sz w:val="24"/>
+          <w:szCs w:val="24"/>
+          <w:lang w:val="es-419"/>
+        </w:rPr>
+        <w:t>dé</w:t>
+      </w:r>
+      <w:r>
+        <w:rPr>
+          <w:rFonts w:ascii="Times New Roman" w:hAnsi="Times New Roman" w:cs="Times New Roman"/>
+          <w:sz w:val="24"/>
+          <w:szCs w:val="24"/>
+          <w:lang w:val="es-419"/>
+        </w:rPr>
+        <w:t xml:space="preserve"> a los recogedores una ruta, que se genere una ruta aleatoria y la más eficaz para poder recoger todos los contenedores de una forma más rápida y eficiente. </w:t>
+      </w:r>
+    </w:p>
+    <w:p>
+      <w:pPr>
+        <w:spacing w:line="360" w:lineRule="auto"/>
+        <w:rPr>
+          <w:rFonts w:ascii="Times New Roman" w:hAnsi="Times New Roman" w:cs="Times New Roman"/>
+          <w:sz w:val="24"/>
+          <w:szCs w:val="24"/>
+          <w:lang w:val="es-MX"/>
+        </w:rPr>
+      </w:pPr>
+      <w:r>
+        <w:rPr>
+          <w:rFonts w:ascii="Times New Roman" w:hAnsi="Times New Roman" w:cs="Times New Roman"/>
+          <w:sz w:val="24"/>
+          <w:szCs w:val="24"/>
+          <w:lang w:val="es-419"/>
+        </w:rPr>
+        <w:t>Todo esto ayuda y va de la mano con el Internet de las Cosas o IOT por sus siglas en inglés, para que los servicios públicos sean conectados y poder saber en qué aspectos se deben de destinar más recursos o implementar nuevas acciones para su mejoramiento, el IOT se usará en estos contenedores para que toda esa información sea guardada y se mejore en el ámbito de tener los lugares más limpios y libres de basura.</w:t>
+      </w:r>
     </w:p>
     <w:p>
       <w:pPr>
@@ -1545,6 +1596,7 @@
           <w:rFonts w:ascii="Times New Roman" w:hAnsi="Times New Roman" w:cs="Times New Roman"/>
           <w:sz w:val="24"/>
           <w:szCs w:val="24"/>
+          <w:lang w:val="es-MX"/>
         </w:rPr>
       </w:pPr>
       <w:proofErr w:type="spellStart"/>
@@ -1639,7 +1691,17 @@
             <w:sz w:val="24"/>
             <w:szCs w:val="24"/>
           </w:rPr>
-          <w:t xml:space="preserve"> https://www.techaheadcorp.com/knowledge-center/evolution-of-iot/</w:t>
+          <w:t xml:space="preserve"> </w:t>
+        </w:r>
+        <w:r>
+          <w:rPr>
+            <w:rStyle w:val="Hyperlink"/>
+            <w:rFonts w:ascii="Times New Roman" w:hAnsi="Times New Roman" w:cs="Times New Roman"/>
+            <w:sz w:val="24"/>
+            <w:szCs w:val="24"/>
+            <w:lang w:val="es-MX"/>
+          </w:rPr>
+          <w:t>https://www.techaheadcorp.com/knowledge-center/evolution-of-iot/</w:t>
         </w:r>
       </w:hyperlink>
     </w:p>
@@ -2740,6 +2802,7 @@
   <w:style w:type="character" w:default="1" w:styleId="DefaultParagraphFont">
     <w:name w:val="Default Paragraph Font"/>
     <w:uiPriority w:val="1"/>
+    <w:semiHidden/>
     <w:unhideWhenUsed/>
   </w:style>
   <w:style w:type="table" w:default="1" w:styleId="TableNormal">

</xml_diff>